<commit_message>
Update 'CPRS v31a (OR*3*434) Deployment, Installation, Back-Out, and Rollback Guide' in 'Clinical/Computerized Patient Record System (CPRS)/1.0/'
</commit_message>
<xml_diff>
--- a/Clinical/Computerized Patient Record System (CPRS)/1.0/CPRS v31a (OR%2A3%2A434) Deployment, Installation, Back-Out, and Rollback Guide/or_30_434_ig.docx
+++ b/Clinical/Computerized Patient Record System (CPRS)/1.0/CPRS v31a (OR%2A3%2A434) Deployment, Installation, Back-Out, and Rollback Guide/or_30_434_ig.docx
@@ -9786,7 +9786,10 @@
         <w:ind w:left="720"/>
       </w:pPr>
       <w:r>
-        <w:t>Backup files ^</w:t>
+        <w:t>Backup</w:t>
+      </w:r>
+      <w:r>
+        <w:t xml:space="preserve"> files ^</w:t>
       </w:r>
       <w:proofErr w:type="gramStart"/>
       <w:r>
@@ -9794,7 +9797,10 @@
       </w:r>
       <w:proofErr w:type="gramEnd"/>
       <w:r>
-        <w:t xml:space="preserve">101.41), ^ORD(100.89), and ^PXRMD(801.41) using your site’s policy for backing up data. </w:t>
+        <w:t>101.41), ^ORD(100.98</w:t>
+      </w:r>
+      <w:r>
+        <w:t xml:space="preserve">), and ^PXRMD(801.41) using your site’s policy for backing up data. </w:t>
       </w:r>
     </w:p>
     <w:p>
@@ -18311,265 +18317,271 @@
       <w:r>
         <w:t>Example Installation</w:t>
       </w:r>
+      <w:bookmarkEnd w:id="94"/>
+    </w:p>
+    <w:p>
+      <w:pPr>
+        <w:pStyle w:val="capture"/>
+      </w:pPr>
+      <w:r>
+        <w:t xml:space="preserve">Select Installation &lt;TEST ACCOUNT&gt; Option: </w:t>
+      </w:r>
+      <w:proofErr w:type="gramStart"/>
+      <w:r>
+        <w:t>6  Install</w:t>
+      </w:r>
+      <w:proofErr w:type="gramEnd"/>
+      <w:r>
+        <w:t xml:space="preserve"> Package(s)</w:t>
+      </w:r>
+    </w:p>
+    <w:p>
+      <w:pPr>
+        <w:pStyle w:val="capture"/>
+      </w:pPr>
+      <w:r>
+        <w:t>Select INSTALL NAME: CPRS V31A COMBINED BUILD 1.0      6/7/17@13:45:21</w:t>
+      </w:r>
+    </w:p>
+    <w:p>
+      <w:pPr>
+        <w:pStyle w:val="capture"/>
+      </w:pPr>
+      <w:r>
+        <w:t xml:space="preserve">     =&gt; CPRS </w:t>
+      </w:r>
+      <w:proofErr w:type="gramStart"/>
+      <w:r>
+        <w:t>V31A  ;Created</w:t>
+      </w:r>
+      <w:proofErr w:type="gramEnd"/>
+      <w:r>
+        <w:t xml:space="preserve"> on Jun 06, 2017@19:42:11</w:t>
+      </w:r>
+    </w:p>
+    <w:p>
+      <w:pPr>
+        <w:pStyle w:val="capture"/>
+      </w:pPr>
+    </w:p>
+    <w:p>
+      <w:pPr>
+        <w:pStyle w:val="capture"/>
+      </w:pPr>
+      <w:r>
+        <w:t xml:space="preserve">This Distribution was loaded on Jun 07, 2017@13:45:21 with header of </w:t>
+      </w:r>
+    </w:p>
+    <w:p>
+      <w:pPr>
+        <w:pStyle w:val="capture"/>
+      </w:pPr>
+      <w:r>
+        <w:t xml:space="preserve">   CPRS </w:t>
+      </w:r>
+      <w:proofErr w:type="gramStart"/>
+      <w:r>
+        <w:t>V31A  ;Created</w:t>
+      </w:r>
+      <w:proofErr w:type="gramEnd"/>
+      <w:r>
+        <w:t xml:space="preserve"> on Jun 06, 2017@19:42:11</w:t>
+      </w:r>
+    </w:p>
+    <w:p>
+      <w:pPr>
+        <w:pStyle w:val="capture"/>
+      </w:pPr>
+      <w:r>
+        <w:t xml:space="preserve">   It consisted of the following Install(s):</w:t>
+      </w:r>
+    </w:p>
+    <w:p>
+      <w:pPr>
+        <w:pStyle w:val="capture"/>
+      </w:pPr>
+      <w:r>
+        <w:t>CPRS V31A COMBINED BUILD 1.0     OR*3.0*434    GMRV*5.0*34    YS*5.01*128</w:t>
+      </w:r>
+    </w:p>
+    <w:p>
+      <w:pPr>
+        <w:pStyle w:val="capture"/>
+      </w:pPr>
+      <w:r>
+        <w:t>Checking Install for Package CPRS V31A COMBINED BUILD 1.0</w:t>
+      </w:r>
+    </w:p>
+    <w:p>
+      <w:pPr>
+        <w:pStyle w:val="capture"/>
+      </w:pPr>
+    </w:p>
+    <w:p>
+      <w:pPr>
+        <w:pStyle w:val="capture"/>
+      </w:pPr>
+      <w:r>
+        <w:t>Install Questions for CPRS V31A COMBINED BUILD 1.0</w:t>
+      </w:r>
+    </w:p>
+    <w:p>
+      <w:pPr>
+        <w:pStyle w:val="capture"/>
+      </w:pPr>
+    </w:p>
+    <w:p>
+      <w:pPr>
+        <w:pStyle w:val="capture"/>
+      </w:pPr>
+    </w:p>
+    <w:p>
+      <w:pPr>
+        <w:pStyle w:val="capture"/>
+      </w:pPr>
+      <w:r>
+        <w:t>Checking Install for Package OR*3.0*434</w:t>
+      </w:r>
+    </w:p>
+    <w:p>
+      <w:pPr>
+        <w:pStyle w:val="capture"/>
+      </w:pPr>
+      <w:r>
+        <w:t>Will first run the Environment Check Routine, ORY434</w:t>
+      </w:r>
+    </w:p>
+    <w:p>
+      <w:pPr>
+        <w:pStyle w:val="capture"/>
+      </w:pPr>
+    </w:p>
+    <w:p>
+      <w:pPr>
+        <w:pStyle w:val="capture"/>
+      </w:pPr>
+    </w:p>
+    <w:p>
+      <w:pPr>
+        <w:pStyle w:val="capture"/>
+      </w:pPr>
+      <w:r>
+        <w:t>Install Questions for OR*3.0*434</w:t>
+      </w:r>
+    </w:p>
+    <w:p>
+      <w:pPr>
+        <w:pStyle w:val="capture"/>
+      </w:pPr>
+    </w:p>
+    <w:p>
+      <w:pPr>
+        <w:pStyle w:val="capture"/>
+      </w:pPr>
+      <w:r>
+        <w:t>Incoming Files:</w:t>
+      </w:r>
+    </w:p>
+    <w:p>
+      <w:pPr>
+        <w:pStyle w:val="capture"/>
+      </w:pPr>
+    </w:p>
+    <w:p>
+      <w:pPr>
+        <w:pStyle w:val="capture"/>
+      </w:pPr>
+    </w:p>
+    <w:p>
+      <w:pPr>
+        <w:pStyle w:val="capture"/>
+      </w:pPr>
+      <w:r>
+        <w:t xml:space="preserve">   100       </w:t>
+      </w:r>
+      <w:proofErr w:type="gramStart"/>
+      <w:r>
+        <w:t>ORDER  (</w:t>
+      </w:r>
+      <w:proofErr w:type="gramEnd"/>
+      <w:r>
+        <w:t>Partial Definition)</w:t>
+      </w:r>
+    </w:p>
+    <w:p>
+      <w:pPr>
+        <w:pStyle w:val="capture"/>
+      </w:pPr>
+      <w:r>
+        <w:t>Note:  You already have the 'ORDER' File.</w:t>
+      </w:r>
+    </w:p>
+    <w:p>
+      <w:pPr>
+        <w:pStyle w:val="capture"/>
+      </w:pPr>
+    </w:p>
+    <w:p>
+      <w:pPr>
+        <w:pStyle w:val="capture"/>
+      </w:pPr>
+    </w:p>
+    <w:p>
+      <w:pPr>
+        <w:pStyle w:val="capture"/>
+      </w:pPr>
+      <w:r>
+        <w:t xml:space="preserve">   100.9     OE/RR </w:t>
+      </w:r>
+      <w:proofErr w:type="gramStart"/>
+      <w:r>
+        <w:t>NOTIFICATIONS  (</w:t>
+      </w:r>
+      <w:proofErr w:type="gramEnd"/>
+      <w:r>
+        <w:t>including data)</w:t>
+      </w:r>
+    </w:p>
+    <w:p>
+      <w:pPr>
+        <w:pStyle w:val="capture"/>
+      </w:pPr>
+      <w:r>
+        <w:t>Note:  You already have the 'OE/RR NOTIFICATIONS' File.</w:t>
+      </w:r>
+    </w:p>
+    <w:p>
+      <w:pPr>
+        <w:pStyle w:val="capture"/>
+      </w:pPr>
+      <w:r>
+        <w:t>I will OVERWRITE your data with mine.</w:t>
+      </w:r>
+    </w:p>
+    <w:p>
+      <w:pPr>
+        <w:pStyle w:val="capture"/>
+      </w:pPr>
+    </w:p>
+    <w:p>
+      <w:pPr>
+        <w:pStyle w:val="capture"/>
+      </w:pPr>
+    </w:p>
+    <w:p>
+      <w:pPr>
+        <w:pStyle w:val="capture"/>
+      </w:pPr>
+      <w:r>
+        <w:t xml:space="preserve">   </w:t>
+      </w:r>
       <w:bookmarkStart w:id="95" w:name="_GoBack"/>
-      <w:bookmarkEnd w:id="94"/>
+      <w:r>
+        <w:t>100.98</w:t>
+      </w:r>
       <w:bookmarkEnd w:id="95"/>
-    </w:p>
-    <w:p>
-      <w:pPr>
-        <w:pStyle w:val="capture"/>
-      </w:pPr>
-      <w:r>
-        <w:t xml:space="preserve">Select Installation &lt;TEST ACCOUNT&gt; Option: </w:t>
-      </w:r>
-      <w:proofErr w:type="gramStart"/>
-      <w:r>
-        <w:t>6  Install</w:t>
-      </w:r>
-      <w:proofErr w:type="gramEnd"/>
-      <w:r>
-        <w:t xml:space="preserve"> Package(s)</w:t>
-      </w:r>
-    </w:p>
-    <w:p>
-      <w:pPr>
-        <w:pStyle w:val="capture"/>
-      </w:pPr>
-      <w:r>
-        <w:t>Select INSTALL NAME: CPRS V31A COMBINED BUILD 1.0      6/7/17@13:45:21</w:t>
-      </w:r>
-    </w:p>
-    <w:p>
-      <w:pPr>
-        <w:pStyle w:val="capture"/>
-      </w:pPr>
-      <w:r>
-        <w:t xml:space="preserve">     =&gt; CPRS </w:t>
-      </w:r>
-      <w:proofErr w:type="gramStart"/>
-      <w:r>
-        <w:t>V31A  ;Created</w:t>
-      </w:r>
-      <w:proofErr w:type="gramEnd"/>
-      <w:r>
-        <w:t xml:space="preserve"> on Jun 06, 2017@19:42:11</w:t>
-      </w:r>
-    </w:p>
-    <w:p>
-      <w:pPr>
-        <w:pStyle w:val="capture"/>
-      </w:pPr>
-    </w:p>
-    <w:p>
-      <w:pPr>
-        <w:pStyle w:val="capture"/>
-      </w:pPr>
-      <w:r>
-        <w:t xml:space="preserve">This Distribution was loaded on Jun 07, 2017@13:45:21 with header of </w:t>
-      </w:r>
-    </w:p>
-    <w:p>
-      <w:pPr>
-        <w:pStyle w:val="capture"/>
-      </w:pPr>
-      <w:r>
-        <w:t xml:space="preserve">   CPRS </w:t>
-      </w:r>
-      <w:proofErr w:type="gramStart"/>
-      <w:r>
-        <w:t>V31A  ;Created</w:t>
-      </w:r>
-      <w:proofErr w:type="gramEnd"/>
-      <w:r>
-        <w:t xml:space="preserve"> on Jun 06, 2017@19:42:11</w:t>
-      </w:r>
-    </w:p>
-    <w:p>
-      <w:pPr>
-        <w:pStyle w:val="capture"/>
-      </w:pPr>
-      <w:r>
-        <w:t xml:space="preserve">   It consisted of the following Install(s):</w:t>
-      </w:r>
-    </w:p>
-    <w:p>
-      <w:pPr>
-        <w:pStyle w:val="capture"/>
-      </w:pPr>
-      <w:r>
-        <w:t>CPRS V31A COMBINED BUILD 1.0     OR*3.0*434    GMRV*5.0*34    YS*5.01*128</w:t>
-      </w:r>
-    </w:p>
-    <w:p>
-      <w:pPr>
-        <w:pStyle w:val="capture"/>
-      </w:pPr>
-      <w:r>
-        <w:t>Checking Install for Package CPRS V31A COMBINED BUILD 1.0</w:t>
-      </w:r>
-    </w:p>
-    <w:p>
-      <w:pPr>
-        <w:pStyle w:val="capture"/>
-      </w:pPr>
-    </w:p>
-    <w:p>
-      <w:pPr>
-        <w:pStyle w:val="capture"/>
-      </w:pPr>
-      <w:r>
-        <w:t>Install Questions for CPRS V31A COMBINED BUILD 1.0</w:t>
-      </w:r>
-    </w:p>
-    <w:p>
-      <w:pPr>
-        <w:pStyle w:val="capture"/>
-      </w:pPr>
-    </w:p>
-    <w:p>
-      <w:pPr>
-        <w:pStyle w:val="capture"/>
-      </w:pPr>
-    </w:p>
-    <w:p>
-      <w:pPr>
-        <w:pStyle w:val="capture"/>
-      </w:pPr>
-      <w:r>
-        <w:t>Checking Install for Package OR*3.0*434</w:t>
-      </w:r>
-    </w:p>
-    <w:p>
-      <w:pPr>
-        <w:pStyle w:val="capture"/>
-      </w:pPr>
-      <w:r>
-        <w:t>Will first run the Environment Check Routine, ORY434</w:t>
-      </w:r>
-    </w:p>
-    <w:p>
-      <w:pPr>
-        <w:pStyle w:val="capture"/>
-      </w:pPr>
-    </w:p>
-    <w:p>
-      <w:pPr>
-        <w:pStyle w:val="capture"/>
-      </w:pPr>
-    </w:p>
-    <w:p>
-      <w:pPr>
-        <w:pStyle w:val="capture"/>
-      </w:pPr>
-      <w:r>
-        <w:t>Install Questions for OR*3.0*434</w:t>
-      </w:r>
-    </w:p>
-    <w:p>
-      <w:pPr>
-        <w:pStyle w:val="capture"/>
-      </w:pPr>
-    </w:p>
-    <w:p>
-      <w:pPr>
-        <w:pStyle w:val="capture"/>
-      </w:pPr>
-      <w:r>
-        <w:t>Incoming Files:</w:t>
-      </w:r>
-    </w:p>
-    <w:p>
-      <w:pPr>
-        <w:pStyle w:val="capture"/>
-      </w:pPr>
-    </w:p>
-    <w:p>
-      <w:pPr>
-        <w:pStyle w:val="capture"/>
-      </w:pPr>
-    </w:p>
-    <w:p>
-      <w:pPr>
-        <w:pStyle w:val="capture"/>
-      </w:pPr>
-      <w:r>
-        <w:t xml:space="preserve">   100       </w:t>
-      </w:r>
-      <w:proofErr w:type="gramStart"/>
-      <w:r>
-        <w:t>ORDER  (</w:t>
-      </w:r>
-      <w:proofErr w:type="gramEnd"/>
-      <w:r>
-        <w:t>Partial Definition)</w:t>
-      </w:r>
-    </w:p>
-    <w:p>
-      <w:pPr>
-        <w:pStyle w:val="capture"/>
-      </w:pPr>
-      <w:r>
-        <w:t>Note:  You already have the 'ORDER' File.</w:t>
-      </w:r>
-    </w:p>
-    <w:p>
-      <w:pPr>
-        <w:pStyle w:val="capture"/>
-      </w:pPr>
-    </w:p>
-    <w:p>
-      <w:pPr>
-        <w:pStyle w:val="capture"/>
-      </w:pPr>
-    </w:p>
-    <w:p>
-      <w:pPr>
-        <w:pStyle w:val="capture"/>
-      </w:pPr>
-      <w:r>
-        <w:t xml:space="preserve">   100.9     OE/RR </w:t>
-      </w:r>
-      <w:proofErr w:type="gramStart"/>
-      <w:r>
-        <w:t>NOTIFICATIONS  (</w:t>
-      </w:r>
-      <w:proofErr w:type="gramEnd"/>
-      <w:r>
-        <w:t>including data)</w:t>
-      </w:r>
-    </w:p>
-    <w:p>
-      <w:pPr>
-        <w:pStyle w:val="capture"/>
-      </w:pPr>
-      <w:r>
-        <w:t>Note:  You already have the 'OE/RR NOTIFICATIONS' File.</w:t>
-      </w:r>
-    </w:p>
-    <w:p>
-      <w:pPr>
-        <w:pStyle w:val="capture"/>
-      </w:pPr>
-      <w:r>
-        <w:t>I will OVERWRITE your data with mine.</w:t>
-      </w:r>
-    </w:p>
-    <w:p>
-      <w:pPr>
-        <w:pStyle w:val="capture"/>
-      </w:pPr>
-    </w:p>
-    <w:p>
-      <w:pPr>
-        <w:pStyle w:val="capture"/>
-      </w:pPr>
-    </w:p>
-    <w:p>
-      <w:pPr>
-        <w:pStyle w:val="capture"/>
-      </w:pPr>
-      <w:r>
-        <w:t xml:space="preserve">   100.98    DISPLAY </w:t>
+      <w:r>
+        <w:t xml:space="preserve">    DISPLAY </w:t>
       </w:r>
       <w:proofErr w:type="gramStart"/>
       <w:r>
@@ -27549,6 +27561,27 @@
 </file>
 
 <file path=customXml/item1.xml><?xml version="1.0" encoding="utf-8"?>
+<?mso-contentType ?>
+<FormTemplates xmlns="http://schemas.microsoft.com/sharepoint/v3/contenttype/forms">
+  <Display>DocumentLibraryForm</Display>
+  <Edit>DocumentLibraryForm</Edit>
+  <New>DocumentLibraryForm</New>
+</FormTemplates>
+</file>
+
+<file path=customXml/item2.xml><?xml version="1.0" encoding="utf-8"?>
+<p:properties xmlns:p="http://schemas.microsoft.com/office/2006/metadata/properties" xmlns:xsi="http://www.w3.org/2001/XMLSchema-instance" xmlns:pc="http://schemas.microsoft.com/office/infopath/2007/PartnerControls">
+  <documentManagement>
+    <_dlc_DocId xmlns="cdd665a5-4d39-4c80-990a-8a3abca4f55f">657KNE7CTRDA-495558318-88</_dlc_DocId>
+    <_dlc_DocIdUrl xmlns="cdd665a5-4d39-4c80-990a-8a3abca4f55f">
+      <Url>http://vaww.oed.portal.va.gov/projects/CPRS/v30/_layouts/DocIdRedir.aspx?ID=657KNE7CTRDA-495558318-88</Url>
+      <Description>657KNE7CTRDA-495558318-88</Description>
+    </_dlc_DocIdUrl>
+  </documentManagement>
+</p:properties>
+</file>
+
+<file path=customXml/item3.xml><?xml version="1.0" encoding="utf-8"?>
 <ct:contentTypeSchema xmlns:ct="http://schemas.microsoft.com/office/2006/metadata/contentType" xmlns:ma="http://schemas.microsoft.com/office/2006/metadata/properties/metaAttributes" ct:_="" ma:_="" ma:contentTypeName="Document" ma:contentTypeID="0x010100C34D62D91CB8864A98C67C98B0FA604B" ma:contentTypeVersion="0" ma:contentTypeDescription="Create a new document." ma:contentTypeScope="" ma:versionID="1d7f5bc9607cac3431eb1718bed569ce">
   <xsd:schema xmlns:xsd="http://www.w3.org/2001/XMLSchema" xmlns:xs="http://www.w3.org/2001/XMLSchema" xmlns:p="http://schemas.microsoft.com/office/2006/metadata/properties" xmlns:ns2="cdd665a5-4d39-4c80-990a-8a3abca4f55f" targetNamespace="http://schemas.microsoft.com/office/2006/metadata/properties" ma:root="true" ma:fieldsID="b8ec10063c6bd039545b7b2310a87923" ns2:_="">
     <xsd:import namespace="cdd665a5-4d39-4c80-990a-8a3abca4f55f"/>
@@ -27693,27 +27726,6 @@
 </ct:contentTypeSchema>
 </file>
 
-<file path=customXml/item2.xml><?xml version="1.0" encoding="utf-8"?>
-<p:properties xmlns:p="http://schemas.microsoft.com/office/2006/metadata/properties" xmlns:xsi="http://www.w3.org/2001/XMLSchema-instance" xmlns:pc="http://schemas.microsoft.com/office/infopath/2007/PartnerControls">
-  <documentManagement>
-    <_dlc_DocId xmlns="cdd665a5-4d39-4c80-990a-8a3abca4f55f">657KNE7CTRDA-495558318-88</_dlc_DocId>
-    <_dlc_DocIdUrl xmlns="cdd665a5-4d39-4c80-990a-8a3abca4f55f">
-      <Url>http://vaww.oed.portal.va.gov/projects/CPRS/v30/_layouts/DocIdRedir.aspx?ID=657KNE7CTRDA-495558318-88</Url>
-      <Description>657KNE7CTRDA-495558318-88</Description>
-    </_dlc_DocIdUrl>
-  </documentManagement>
-</p:properties>
-</file>
-
-<file path=customXml/item3.xml><?xml version="1.0" encoding="utf-8"?>
-<?mso-contentType ?>
-<FormTemplates xmlns="http://schemas.microsoft.com/sharepoint/v3/contenttype/forms">
-  <Display>DocumentLibraryForm</Display>
-  <Edit>DocumentLibraryForm</Edit>
-  <New>DocumentLibraryForm</New>
-</FormTemplates>
-</file>
-
 <file path=customXml/item4.xml><?xml version="1.0" encoding="utf-8"?>
 <?mso-contentType ?>
 <spe:Receivers xmlns:spe="http://schemas.microsoft.com/sharepoint/events">
@@ -27795,6 +27807,24 @@
 </file>
 
 <file path=customXml/itemProps1.xml><?xml version="1.0" encoding="utf-8"?>
+<ds:datastoreItem xmlns:ds="http://schemas.openxmlformats.org/officeDocument/2006/customXml" ds:itemID="{17A4561F-8EDF-45A1-9B5A-051AC10ECA67}">
+  <ds:schemaRefs>
+    <ds:schemaRef ds:uri="http://schemas.microsoft.com/sharepoint/v3/contenttype/forms"/>
+  </ds:schemaRefs>
+</ds:datastoreItem>
+</file>
+
+<file path=customXml/itemProps2.xml><?xml version="1.0" encoding="utf-8"?>
+<ds:datastoreItem xmlns:ds="http://schemas.openxmlformats.org/officeDocument/2006/customXml" ds:itemID="{8A7994EE-9A3C-46A0-AA3E-20C4619B20E2}">
+  <ds:schemaRefs>
+    <ds:schemaRef ds:uri="http://schemas.microsoft.com/office/2006/metadata/properties"/>
+    <ds:schemaRef ds:uri="http://schemas.microsoft.com/office/infopath/2007/PartnerControls"/>
+    <ds:schemaRef ds:uri="cdd665a5-4d39-4c80-990a-8a3abca4f55f"/>
+  </ds:schemaRefs>
+</ds:datastoreItem>
+</file>
+
+<file path=customXml/itemProps3.xml><?xml version="1.0" encoding="utf-8"?>
 <ds:datastoreItem xmlns:ds="http://schemas.openxmlformats.org/officeDocument/2006/customXml" ds:itemID="{350B085B-FBC1-4E0A-8157-AF67769632CB}">
   <ds:schemaRefs>
     <ds:schemaRef ds:uri="http://schemas.microsoft.com/office/2006/metadata/contentType"/>
@@ -27812,24 +27842,6 @@
 </ds:datastoreItem>
 </file>
 
-<file path=customXml/itemProps2.xml><?xml version="1.0" encoding="utf-8"?>
-<ds:datastoreItem xmlns:ds="http://schemas.openxmlformats.org/officeDocument/2006/customXml" ds:itemID="{8A7994EE-9A3C-46A0-AA3E-20C4619B20E2}">
-  <ds:schemaRefs>
-    <ds:schemaRef ds:uri="http://schemas.microsoft.com/office/2006/metadata/properties"/>
-    <ds:schemaRef ds:uri="http://schemas.microsoft.com/office/infopath/2007/PartnerControls"/>
-    <ds:schemaRef ds:uri="cdd665a5-4d39-4c80-990a-8a3abca4f55f"/>
-  </ds:schemaRefs>
-</ds:datastoreItem>
-</file>
-
-<file path=customXml/itemProps3.xml><?xml version="1.0" encoding="utf-8"?>
-<ds:datastoreItem xmlns:ds="http://schemas.openxmlformats.org/officeDocument/2006/customXml" ds:itemID="{17A4561F-8EDF-45A1-9B5A-051AC10ECA67}">
-  <ds:schemaRefs>
-    <ds:schemaRef ds:uri="http://schemas.microsoft.com/sharepoint/v3/contenttype/forms"/>
-  </ds:schemaRefs>
-</ds:datastoreItem>
-</file>
-
 <file path=customXml/itemProps4.xml><?xml version="1.0" encoding="utf-8"?>
 <ds:datastoreItem xmlns:ds="http://schemas.openxmlformats.org/officeDocument/2006/customXml" ds:itemID="{5FE153A3-8E22-4DB9-9275-4DFDA5217AE7}">
   <ds:schemaRefs>
@@ -27839,7 +27851,7 @@
 </file>
 
 <file path=customXml/itemProps5.xml><?xml version="1.0" encoding="utf-8"?>
-<ds:datastoreItem xmlns:ds="http://schemas.openxmlformats.org/officeDocument/2006/customXml" ds:itemID="{D5684BDD-E267-4873-8CA7-887DD80A9B80}">
+<ds:datastoreItem xmlns:ds="http://schemas.openxmlformats.org/officeDocument/2006/customXml" ds:itemID="{6729105D-5A80-4687-B47A-D17C0036BD1B}">
   <ds:schemaRefs>
     <ds:schemaRef ds:uri="http://schemas.openxmlformats.org/officeDocument/2006/bibliography"/>
   </ds:schemaRefs>

</xml_diff>